<commit_message>
Minimum depth in binary tree
</commit_message>
<xml_diff>
--- a/Striver Sheet Leetcode and Geeks for Geeks.docx
+++ b/Striver Sheet Leetcode and Geeks for Geeks.docx
@@ -16523,56 +16523,1687 @@
         </w:rPr>
         <w:t>:</w:t>
       </w:r>
+      <w:proofErr w:type="gramEnd"/>
+    </w:p>
+    <w:p>
+      <w:pPr>
+        <w:rPr>
+          <w:rFonts w:ascii="Times New Roman" w:hAnsi="Times New Roman" w:cs="Times New Roman"/>
+          <w:b/>
+          <w:sz w:val="24"/>
+          <w:szCs w:val="24"/>
+        </w:rPr>
+      </w:pPr>
+      <w:proofErr w:type="gramStart"/>
+      <w:r>
+        <w:rPr>
+          <w:rFonts w:ascii="Times New Roman" w:hAnsi="Times New Roman" w:cs="Times New Roman"/>
+          <w:b/>
+          <w:sz w:val="24"/>
+          <w:szCs w:val="24"/>
+        </w:rPr>
+        <w:t xml:space="preserve">Optimized </w:t>
+      </w:r>
+      <w:r>
+        <w:rPr>
+          <w:rFonts w:ascii="Times New Roman" w:hAnsi="Times New Roman" w:cs="Times New Roman"/>
+          <w:b/>
+          <w:sz w:val="24"/>
+          <w:szCs w:val="24"/>
+        </w:rPr>
+        <w:t>:</w:t>
+      </w:r>
+      <w:proofErr w:type="gramEnd"/>
+      <w:r>
+        <w:rPr>
+          <w:rFonts w:ascii="Times New Roman" w:hAnsi="Times New Roman" w:cs="Times New Roman"/>
+          <w:b/>
+          <w:sz w:val="24"/>
+          <w:szCs w:val="24"/>
+        </w:rPr>
+        <w:t xml:space="preserve"> </w:t>
+      </w:r>
+    </w:p>
+    <w:p>
+      <w:pPr>
+        <w:rPr>
+          <w:rFonts w:ascii="Times New Roman" w:hAnsi="Times New Roman" w:cs="Times New Roman"/>
+          <w:b/>
+          <w:sz w:val="36"/>
+          <w:szCs w:val="36"/>
+        </w:rPr>
+      </w:pPr>
+      <w:r>
+        <w:rPr>
+          <w:rFonts w:ascii="Times New Roman" w:hAnsi="Times New Roman" w:cs="Times New Roman"/>
+          <w:b/>
+          <w:sz w:val="36"/>
+          <w:szCs w:val="36"/>
+        </w:rPr>
+        <w:t xml:space="preserve">#Day </w:t>
+      </w:r>
+      <w:proofErr w:type="gramStart"/>
+      <w:r>
+        <w:rPr>
+          <w:rFonts w:ascii="Times New Roman" w:hAnsi="Times New Roman" w:cs="Times New Roman"/>
+          <w:b/>
+          <w:sz w:val="36"/>
+          <w:szCs w:val="36"/>
+        </w:rPr>
+        <w:t>10</w:t>
+      </w:r>
+      <w:r>
+        <w:rPr>
+          <w:rFonts w:ascii="Times New Roman" w:hAnsi="Times New Roman" w:cs="Times New Roman"/>
+          <w:b/>
+          <w:sz w:val="36"/>
+          <w:szCs w:val="36"/>
+        </w:rPr>
+        <w:t xml:space="preserve"> :</w:t>
+      </w:r>
+      <w:proofErr w:type="gramEnd"/>
+    </w:p>
+    <w:p>
+      <w:pPr>
+        <w:rPr>
+          <w:rFonts w:ascii="Times New Roman" w:hAnsi="Times New Roman" w:cs="Times New Roman"/>
+          <w:b/>
+          <w:sz w:val="36"/>
+          <w:szCs w:val="36"/>
+        </w:rPr>
+      </w:pPr>
+      <w:r>
+        <w:rPr>
+          <w:rFonts w:ascii="Times New Roman" w:hAnsi="Times New Roman" w:cs="Times New Roman"/>
+          <w:b/>
+          <w:sz w:val="36"/>
+          <w:szCs w:val="36"/>
+        </w:rPr>
+        <w:t>54.</w:t>
+      </w:r>
+      <w:r>
+        <w:rPr>
+          <w:rFonts w:ascii="Times New Roman" w:hAnsi="Times New Roman" w:cs="Times New Roman"/>
+          <w:b/>
+          <w:sz w:val="36"/>
+          <w:szCs w:val="36"/>
+        </w:rPr>
+        <w:t xml:space="preserve"> </w:t>
+      </w:r>
+      <w:proofErr w:type="spellStart"/>
+      <w:r>
+        <w:rPr>
+          <w:rFonts w:ascii="Times New Roman" w:hAnsi="Times New Roman" w:cs="Times New Roman"/>
+          <w:b/>
+          <w:sz w:val="36"/>
+          <w:szCs w:val="36"/>
+        </w:rPr>
+        <w:t>Leetcode</w:t>
+      </w:r>
+      <w:proofErr w:type="spellEnd"/>
+      <w:r>
+        <w:rPr>
+          <w:rFonts w:ascii="Times New Roman" w:hAnsi="Times New Roman" w:cs="Times New Roman"/>
+          <w:b/>
+          <w:sz w:val="36"/>
+          <w:szCs w:val="36"/>
+        </w:rPr>
+        <w:t xml:space="preserve"> Q 51 (N Queens</w:t>
+      </w:r>
+      <w:proofErr w:type="gramStart"/>
+      <w:r>
+        <w:rPr>
+          <w:rFonts w:ascii="Times New Roman" w:hAnsi="Times New Roman" w:cs="Times New Roman"/>
+          <w:b/>
+          <w:sz w:val="36"/>
+          <w:szCs w:val="36"/>
+        </w:rPr>
+        <w:t>)  Hard</w:t>
+      </w:r>
+      <w:proofErr w:type="gramEnd"/>
+      <w:r>
+        <w:rPr>
+          <w:rFonts w:ascii="Times New Roman" w:hAnsi="Times New Roman" w:cs="Times New Roman"/>
+          <w:b/>
+          <w:sz w:val="36"/>
+          <w:szCs w:val="36"/>
+        </w:rPr>
+        <w:t xml:space="preserve"> </w:t>
+      </w:r>
+    </w:p>
+    <w:p>
+      <w:pPr>
+        <w:rPr>
+          <w:rFonts w:ascii="Times New Roman" w:hAnsi="Times New Roman" w:cs="Times New Roman"/>
+          <w:b/>
+          <w:sz w:val="28"/>
+          <w:szCs w:val="28"/>
+        </w:rPr>
+      </w:pPr>
+    </w:p>
+    <w:p>
+      <w:pPr>
+        <w:rPr>
+          <w:rFonts w:ascii="Times New Roman" w:hAnsi="Times New Roman" w:cs="Times New Roman"/>
+          <w:sz w:val="24"/>
+          <w:szCs w:val="24"/>
+        </w:rPr>
+      </w:pPr>
+      <w:r>
+        <w:rPr>
+          <w:rFonts w:ascii="Times New Roman" w:hAnsi="Times New Roman" w:cs="Times New Roman"/>
+          <w:sz w:val="24"/>
+          <w:szCs w:val="24"/>
+        </w:rPr>
+        <w:lastRenderedPageBreak/>
+        <w:t xml:space="preserve">Brute force Recursion </w:t>
+      </w:r>
+    </w:p>
+    <w:p>
+      <w:pPr>
+        <w:rPr>
+          <w:rFonts w:ascii="Times New Roman" w:hAnsi="Times New Roman" w:cs="Times New Roman"/>
+          <w:b/>
+          <w:sz w:val="24"/>
+          <w:szCs w:val="24"/>
+        </w:rPr>
+      </w:pPr>
+      <w:proofErr w:type="gramStart"/>
+      <w:r>
+        <w:rPr>
+          <w:rFonts w:ascii="Times New Roman" w:hAnsi="Times New Roman" w:cs="Times New Roman"/>
+          <w:b/>
+          <w:sz w:val="24"/>
+          <w:szCs w:val="24"/>
+        </w:rPr>
+        <w:t>Step  1</w:t>
+      </w:r>
+      <w:proofErr w:type="gramEnd"/>
+      <w:r>
+        <w:rPr>
+          <w:rFonts w:ascii="Times New Roman" w:hAnsi="Times New Roman" w:cs="Times New Roman"/>
+          <w:b/>
+          <w:sz w:val="24"/>
+          <w:szCs w:val="24"/>
+        </w:rPr>
+        <w:t xml:space="preserve">  </w:t>
+      </w:r>
+    </w:p>
+    <w:p>
+      <w:pPr>
+        <w:rPr>
+          <w:rFonts w:ascii="Times New Roman" w:hAnsi="Times New Roman" w:cs="Times New Roman"/>
+          <w:sz w:val="24"/>
+          <w:szCs w:val="24"/>
+        </w:rPr>
+      </w:pPr>
+      <w:r>
+        <w:rPr>
+          <w:rFonts w:ascii="Times New Roman" w:hAnsi="Times New Roman" w:cs="Times New Roman"/>
+          <w:sz w:val="24"/>
+          <w:szCs w:val="24"/>
+        </w:rPr>
+        <w:t xml:space="preserve"> </w:t>
+      </w:r>
+      <w:proofErr w:type="gramStart"/>
+      <w:r>
+        <w:rPr>
+          <w:rFonts w:ascii="Times New Roman" w:hAnsi="Times New Roman" w:cs="Times New Roman"/>
+          <w:sz w:val="24"/>
+          <w:szCs w:val="24"/>
+        </w:rPr>
+        <w:t>first</w:t>
+      </w:r>
+      <w:proofErr w:type="gramEnd"/>
+      <w:r>
+        <w:rPr>
+          <w:rFonts w:ascii="Times New Roman" w:hAnsi="Times New Roman" w:cs="Times New Roman"/>
+          <w:sz w:val="24"/>
+          <w:szCs w:val="24"/>
+        </w:rPr>
+        <w:t xml:space="preserve"> fill the board array with the “.” </w:t>
+      </w:r>
+    </w:p>
+    <w:p>
+      <w:pPr>
+        <w:rPr>
+          <w:rFonts w:ascii="Times New Roman" w:hAnsi="Times New Roman" w:cs="Times New Roman"/>
+          <w:b/>
+          <w:sz w:val="24"/>
+          <w:szCs w:val="24"/>
+        </w:rPr>
+      </w:pPr>
+      <w:r>
+        <w:rPr>
+          <w:rFonts w:ascii="Times New Roman" w:hAnsi="Times New Roman" w:cs="Times New Roman"/>
+          <w:b/>
+          <w:sz w:val="24"/>
+          <w:szCs w:val="24"/>
+        </w:rPr>
+        <w:t xml:space="preserve">Step 2 </w:t>
+      </w:r>
+    </w:p>
+    <w:p>
+      <w:pPr>
+        <w:rPr>
+          <w:rFonts w:ascii="Times New Roman" w:hAnsi="Times New Roman" w:cs="Times New Roman"/>
+          <w:sz w:val="24"/>
+          <w:szCs w:val="24"/>
+        </w:rPr>
+      </w:pPr>
+      <w:r>
+        <w:rPr>
+          <w:rFonts w:ascii="Times New Roman" w:hAnsi="Times New Roman" w:cs="Times New Roman"/>
+          <w:sz w:val="24"/>
+          <w:szCs w:val="24"/>
+        </w:rPr>
+        <w:t xml:space="preserve">We are filling the chess board column wise </w:t>
+      </w:r>
+    </w:p>
+    <w:p>
+      <w:pPr>
+        <w:rPr>
+          <w:rFonts w:ascii="Times New Roman" w:hAnsi="Times New Roman" w:cs="Times New Roman"/>
+          <w:sz w:val="24"/>
+          <w:szCs w:val="24"/>
+        </w:rPr>
+      </w:pPr>
+      <w:r>
+        <w:rPr>
+          <w:rFonts w:ascii="Times New Roman" w:hAnsi="Times New Roman" w:cs="Times New Roman"/>
+          <w:sz w:val="24"/>
+          <w:szCs w:val="24"/>
+        </w:rPr>
+        <w:t xml:space="preserve">So the recursion call </w:t>
+      </w:r>
+      <w:proofErr w:type="gramStart"/>
+      <w:r>
+        <w:rPr>
+          <w:rFonts w:ascii="Times New Roman" w:hAnsi="Times New Roman" w:cs="Times New Roman"/>
+          <w:sz w:val="24"/>
+          <w:szCs w:val="24"/>
+        </w:rPr>
+        <w:t>will  have</w:t>
+      </w:r>
+      <w:proofErr w:type="gramEnd"/>
+      <w:r>
+        <w:rPr>
+          <w:rFonts w:ascii="Times New Roman" w:hAnsi="Times New Roman" w:cs="Times New Roman"/>
+          <w:sz w:val="24"/>
+          <w:szCs w:val="24"/>
+        </w:rPr>
+        <w:t xml:space="preserve"> an increase by 1 </w:t>
+      </w:r>
+      <w:proofErr w:type="spellStart"/>
+      <w:r>
+        <w:rPr>
+          <w:rFonts w:ascii="Times New Roman" w:hAnsi="Times New Roman" w:cs="Times New Roman"/>
+          <w:sz w:val="24"/>
+          <w:szCs w:val="24"/>
+        </w:rPr>
+        <w:t>everytime</w:t>
+      </w:r>
+      <w:proofErr w:type="spellEnd"/>
+      <w:r>
+        <w:rPr>
+          <w:rFonts w:ascii="Times New Roman" w:hAnsi="Times New Roman" w:cs="Times New Roman"/>
+          <w:sz w:val="24"/>
+          <w:szCs w:val="24"/>
+        </w:rPr>
+        <w:t xml:space="preserve"> which represent the column </w:t>
+      </w:r>
+    </w:p>
+    <w:p>
+      <w:pPr>
+        <w:rPr>
+          <w:rFonts w:ascii="Times New Roman" w:hAnsi="Times New Roman" w:cs="Times New Roman"/>
+          <w:sz w:val="24"/>
+          <w:szCs w:val="24"/>
+        </w:rPr>
+      </w:pPr>
+    </w:p>
+    <w:p>
+      <w:pPr>
+        <w:rPr>
+          <w:rFonts w:ascii="Times New Roman" w:hAnsi="Times New Roman" w:cs="Times New Roman"/>
+          <w:b/>
+          <w:sz w:val="24"/>
+          <w:szCs w:val="24"/>
+        </w:rPr>
+      </w:pPr>
+      <w:r>
+        <w:rPr>
+          <w:rFonts w:ascii="Times New Roman" w:hAnsi="Times New Roman" w:cs="Times New Roman"/>
+          <w:b/>
+          <w:sz w:val="24"/>
+          <w:szCs w:val="24"/>
+        </w:rPr>
+        <w:t xml:space="preserve">Step 3 </w:t>
+      </w:r>
+    </w:p>
+    <w:p>
+      <w:pPr>
+        <w:rPr>
+          <w:rFonts w:ascii="Times New Roman" w:hAnsi="Times New Roman" w:cs="Times New Roman"/>
+          <w:sz w:val="24"/>
+          <w:szCs w:val="24"/>
+        </w:rPr>
+      </w:pPr>
+      <w:proofErr w:type="spellStart"/>
+      <w:proofErr w:type="gramStart"/>
+      <w:r>
+        <w:rPr>
+          <w:rFonts w:ascii="Times New Roman" w:hAnsi="Times New Roman" w:cs="Times New Roman"/>
+          <w:sz w:val="24"/>
+          <w:szCs w:val="24"/>
+        </w:rPr>
+        <w:t>Lekr</w:t>
+      </w:r>
+      <w:proofErr w:type="spellEnd"/>
+      <w:r>
+        <w:rPr>
+          <w:rFonts w:ascii="Times New Roman" w:hAnsi="Times New Roman" w:cs="Times New Roman"/>
+          <w:sz w:val="24"/>
+          <w:szCs w:val="24"/>
+        </w:rPr>
+        <w:t>(</w:t>
+      </w:r>
+      <w:proofErr w:type="gramEnd"/>
+      <w:r>
+        <w:rPr>
+          <w:rFonts w:ascii="Times New Roman" w:hAnsi="Times New Roman" w:cs="Times New Roman"/>
+          <w:sz w:val="24"/>
+          <w:szCs w:val="24"/>
+        </w:rPr>
+        <w:t xml:space="preserve">board, 0, </w:t>
+      </w:r>
+      <w:proofErr w:type="spellStart"/>
+      <w:r>
+        <w:rPr>
+          <w:rFonts w:ascii="Times New Roman" w:hAnsi="Times New Roman" w:cs="Times New Roman"/>
+          <w:sz w:val="24"/>
+          <w:szCs w:val="24"/>
+        </w:rPr>
+        <w:t>ans</w:t>
+      </w:r>
+      <w:proofErr w:type="spellEnd"/>
+      <w:r>
+        <w:rPr>
+          <w:rFonts w:ascii="Times New Roman" w:hAnsi="Times New Roman" w:cs="Times New Roman"/>
+          <w:sz w:val="24"/>
+          <w:szCs w:val="24"/>
+        </w:rPr>
+        <w:t>) this 0 denotes we are placing the right queen in the 0</w:t>
+      </w:r>
+      <w:r>
+        <w:rPr>
+          <w:rFonts w:ascii="Times New Roman" w:hAnsi="Times New Roman" w:cs="Times New Roman"/>
+          <w:sz w:val="24"/>
+          <w:szCs w:val="24"/>
+          <w:vertAlign w:val="superscript"/>
+        </w:rPr>
+        <w:t>th</w:t>
+      </w:r>
+      <w:r>
+        <w:rPr>
+          <w:rFonts w:ascii="Times New Roman" w:hAnsi="Times New Roman" w:cs="Times New Roman"/>
+          <w:sz w:val="24"/>
+          <w:szCs w:val="24"/>
+        </w:rPr>
+        <w:t xml:space="preserve"> column </w:t>
+      </w:r>
+    </w:p>
+    <w:p>
+      <w:pPr>
+        <w:rPr>
+          <w:rFonts w:ascii="Times New Roman" w:hAnsi="Times New Roman" w:cs="Times New Roman"/>
+          <w:sz w:val="24"/>
+          <w:szCs w:val="24"/>
+        </w:rPr>
+      </w:pPr>
+      <w:proofErr w:type="spellStart"/>
+      <w:r>
+        <w:rPr>
+          <w:rFonts w:ascii="Times New Roman" w:hAnsi="Times New Roman" w:cs="Times New Roman"/>
+          <w:sz w:val="24"/>
+          <w:szCs w:val="24"/>
+        </w:rPr>
+        <w:t>Everytime</w:t>
+      </w:r>
+      <w:proofErr w:type="spellEnd"/>
+      <w:r>
+        <w:rPr>
+          <w:rFonts w:ascii="Times New Roman" w:hAnsi="Times New Roman" w:cs="Times New Roman"/>
+          <w:sz w:val="24"/>
+          <w:szCs w:val="24"/>
+        </w:rPr>
+        <w:t xml:space="preserve"> in </w:t>
+      </w:r>
+      <w:proofErr w:type="spellStart"/>
+      <w:r>
+        <w:rPr>
+          <w:rFonts w:ascii="Times New Roman" w:hAnsi="Times New Roman" w:cs="Times New Roman"/>
+          <w:sz w:val="24"/>
+          <w:szCs w:val="24"/>
+        </w:rPr>
+        <w:t>Lekr</w:t>
+      </w:r>
+      <w:proofErr w:type="spellEnd"/>
+      <w:r>
+        <w:rPr>
+          <w:rFonts w:ascii="Times New Roman" w:hAnsi="Times New Roman" w:cs="Times New Roman"/>
+          <w:sz w:val="24"/>
+          <w:szCs w:val="24"/>
+        </w:rPr>
+        <w:t xml:space="preserve"> (</w:t>
+      </w:r>
+      <w:proofErr w:type="spellStart"/>
+      <w:r>
+        <w:rPr>
+          <w:rFonts w:ascii="Times New Roman" w:hAnsi="Times New Roman" w:cs="Times New Roman"/>
+          <w:sz w:val="24"/>
+          <w:szCs w:val="24"/>
+        </w:rPr>
+        <w:t>board</w:t>
+      </w:r>
+      <w:proofErr w:type="gramStart"/>
+      <w:r>
+        <w:rPr>
+          <w:rFonts w:ascii="Times New Roman" w:hAnsi="Times New Roman" w:cs="Times New Roman"/>
+          <w:sz w:val="24"/>
+          <w:szCs w:val="24"/>
+        </w:rPr>
+        <w:t>,col,ans</w:t>
+      </w:r>
+      <w:proofErr w:type="spellEnd"/>
+      <w:proofErr w:type="gramEnd"/>
+      <w:r>
+        <w:rPr>
+          <w:rFonts w:ascii="Times New Roman" w:hAnsi="Times New Roman" w:cs="Times New Roman"/>
+          <w:sz w:val="24"/>
+          <w:szCs w:val="24"/>
+        </w:rPr>
+        <w:t xml:space="preserve">) function we are checking for the every row that is this the valid position for the fixed column col, if yes place the queen and search for next col , if any time you are not able to have col == </w:t>
+      </w:r>
+      <w:proofErr w:type="spellStart"/>
+      <w:r>
+        <w:rPr>
+          <w:rFonts w:ascii="Times New Roman" w:hAnsi="Times New Roman" w:cs="Times New Roman"/>
+          <w:sz w:val="24"/>
+          <w:szCs w:val="24"/>
+        </w:rPr>
+        <w:t>board.length</w:t>
+      </w:r>
+      <w:proofErr w:type="spellEnd"/>
+      <w:r>
+        <w:rPr>
+          <w:rFonts w:ascii="Times New Roman" w:hAnsi="Times New Roman" w:cs="Times New Roman"/>
+          <w:sz w:val="24"/>
+          <w:szCs w:val="24"/>
+        </w:rPr>
+        <w:t xml:space="preserve"> this means  we have to backtrack , </w:t>
+      </w:r>
+      <w:proofErr w:type="spellStart"/>
+      <w:r>
+        <w:rPr>
+          <w:rFonts w:ascii="Times New Roman" w:hAnsi="Times New Roman" w:cs="Times New Roman"/>
+          <w:sz w:val="24"/>
+          <w:szCs w:val="24"/>
+        </w:rPr>
+        <w:t>utha</w:t>
+      </w:r>
+      <w:proofErr w:type="spellEnd"/>
+      <w:r>
+        <w:rPr>
+          <w:rFonts w:ascii="Times New Roman" w:hAnsi="Times New Roman" w:cs="Times New Roman"/>
+          <w:sz w:val="24"/>
+          <w:szCs w:val="24"/>
+        </w:rPr>
+        <w:t xml:space="preserve"> lo queen </w:t>
+      </w:r>
+      <w:proofErr w:type="spellStart"/>
+      <w:r>
+        <w:rPr>
+          <w:rFonts w:ascii="Times New Roman" w:hAnsi="Times New Roman" w:cs="Times New Roman"/>
+          <w:sz w:val="24"/>
+          <w:szCs w:val="24"/>
+        </w:rPr>
+        <w:t>ko</w:t>
+      </w:r>
+      <w:proofErr w:type="spellEnd"/>
+      <w:r>
+        <w:rPr>
+          <w:rFonts w:ascii="Times New Roman" w:hAnsi="Times New Roman" w:cs="Times New Roman"/>
+          <w:sz w:val="24"/>
+          <w:szCs w:val="24"/>
+        </w:rPr>
+        <w:t xml:space="preserve"> </w:t>
+      </w:r>
+      <w:proofErr w:type="spellStart"/>
+      <w:r>
+        <w:rPr>
+          <w:rFonts w:ascii="Times New Roman" w:hAnsi="Times New Roman" w:cs="Times New Roman"/>
+          <w:sz w:val="24"/>
+          <w:szCs w:val="24"/>
+        </w:rPr>
+        <w:t>auur</w:t>
+      </w:r>
+      <w:proofErr w:type="spellEnd"/>
+      <w:r>
+        <w:rPr>
+          <w:rFonts w:ascii="Times New Roman" w:hAnsi="Times New Roman" w:cs="Times New Roman"/>
+          <w:sz w:val="24"/>
+          <w:szCs w:val="24"/>
+        </w:rPr>
+        <w:t xml:space="preserve"> new position </w:t>
+      </w:r>
+      <w:proofErr w:type="spellStart"/>
+      <w:r>
+        <w:rPr>
+          <w:rFonts w:ascii="Times New Roman" w:hAnsi="Times New Roman" w:cs="Times New Roman"/>
+          <w:sz w:val="24"/>
+          <w:szCs w:val="24"/>
+        </w:rPr>
+        <w:t>prr</w:t>
+      </w:r>
+      <w:proofErr w:type="spellEnd"/>
+      <w:r>
+        <w:rPr>
+          <w:rFonts w:ascii="Times New Roman" w:hAnsi="Times New Roman" w:cs="Times New Roman"/>
+          <w:sz w:val="24"/>
+          <w:szCs w:val="24"/>
+        </w:rPr>
+        <w:t xml:space="preserve"> </w:t>
+      </w:r>
+      <w:proofErr w:type="spellStart"/>
+      <w:r>
+        <w:rPr>
+          <w:rFonts w:ascii="Times New Roman" w:hAnsi="Times New Roman" w:cs="Times New Roman"/>
+          <w:sz w:val="24"/>
+          <w:szCs w:val="24"/>
+        </w:rPr>
+        <w:t>rhko</w:t>
+      </w:r>
+      <w:proofErr w:type="spellEnd"/>
+      <w:r>
+        <w:rPr>
+          <w:rFonts w:ascii="Times New Roman" w:hAnsi="Times New Roman" w:cs="Times New Roman"/>
+          <w:sz w:val="24"/>
+          <w:szCs w:val="24"/>
+        </w:rPr>
+        <w:t xml:space="preserve"> with keep in mind that all the queens are placed with the valid positions. </w:t>
+      </w:r>
+    </w:p>
+    <w:p>
+      <w:pPr>
+        <w:rPr>
+          <w:rFonts w:ascii="Times New Roman" w:hAnsi="Times New Roman" w:cs="Times New Roman"/>
+          <w:sz w:val="24"/>
+          <w:szCs w:val="24"/>
+        </w:rPr>
+      </w:pPr>
+      <w:r>
+        <w:rPr>
+          <w:rFonts w:ascii="Times New Roman" w:hAnsi="Times New Roman" w:cs="Times New Roman"/>
+          <w:sz w:val="24"/>
+          <w:szCs w:val="24"/>
+        </w:rPr>
+        <w:t xml:space="preserve">This means if are queens are placed with the </w:t>
+      </w:r>
+      <w:proofErr w:type="spellStart"/>
+      <w:r>
+        <w:rPr>
+          <w:rFonts w:ascii="Times New Roman" w:hAnsi="Times New Roman" w:cs="Times New Roman"/>
+          <w:sz w:val="24"/>
+          <w:szCs w:val="24"/>
+        </w:rPr>
+        <w:t>valid_move</w:t>
+      </w:r>
+      <w:proofErr w:type="spellEnd"/>
+      <w:r>
+        <w:rPr>
+          <w:rFonts w:ascii="Times New Roman" w:hAnsi="Times New Roman" w:cs="Times New Roman"/>
+          <w:sz w:val="24"/>
+          <w:szCs w:val="24"/>
+        </w:rPr>
+        <w:t xml:space="preserve"> and col==</w:t>
+      </w:r>
+      <w:proofErr w:type="spellStart"/>
+      <w:r>
+        <w:rPr>
+          <w:rFonts w:ascii="Times New Roman" w:hAnsi="Times New Roman" w:cs="Times New Roman"/>
+          <w:sz w:val="24"/>
+          <w:szCs w:val="24"/>
+        </w:rPr>
+        <w:t>board.length</w:t>
+      </w:r>
+      <w:proofErr w:type="spellEnd"/>
+      <w:r>
+        <w:rPr>
+          <w:rFonts w:ascii="Times New Roman" w:hAnsi="Times New Roman" w:cs="Times New Roman"/>
+          <w:sz w:val="24"/>
+          <w:szCs w:val="24"/>
+        </w:rPr>
+        <w:t xml:space="preserve"> that means we have a found a solution in which we can place the queen </w:t>
+      </w:r>
+    </w:p>
+    <w:p>
+      <w:pPr>
+        <w:rPr>
+          <w:rFonts w:ascii="Times New Roman" w:hAnsi="Times New Roman" w:cs="Times New Roman"/>
+          <w:sz w:val="24"/>
+          <w:szCs w:val="24"/>
+        </w:rPr>
+      </w:pPr>
+      <w:r>
+        <w:rPr>
+          <w:rFonts w:ascii="Times New Roman" w:hAnsi="Times New Roman" w:cs="Times New Roman"/>
+          <w:sz w:val="24"/>
+          <w:szCs w:val="24"/>
+        </w:rPr>
+        <w:t xml:space="preserve">So now, we will add this solution to our main </w:t>
+      </w:r>
+      <w:proofErr w:type="spellStart"/>
+      <w:r>
+        <w:rPr>
+          <w:rFonts w:ascii="Times New Roman" w:hAnsi="Times New Roman" w:cs="Times New Roman"/>
+          <w:sz w:val="24"/>
+          <w:szCs w:val="24"/>
+        </w:rPr>
+        <w:t>ans</w:t>
+      </w:r>
+      <w:proofErr w:type="spellEnd"/>
+      <w:r>
+        <w:rPr>
+          <w:rFonts w:ascii="Times New Roman" w:hAnsi="Times New Roman" w:cs="Times New Roman"/>
+          <w:sz w:val="24"/>
+          <w:szCs w:val="24"/>
+        </w:rPr>
+        <w:t xml:space="preserve"> List of List and hence we will get all the answers in </w:t>
+      </w:r>
+      <w:proofErr w:type="spellStart"/>
+      <w:proofErr w:type="gramStart"/>
+      <w:r>
+        <w:rPr>
+          <w:rFonts w:ascii="Times New Roman" w:hAnsi="Times New Roman" w:cs="Times New Roman"/>
+          <w:sz w:val="24"/>
+          <w:szCs w:val="24"/>
+        </w:rPr>
+        <w:t>ans</w:t>
+      </w:r>
+      <w:proofErr w:type="spellEnd"/>
+      <w:r>
+        <w:rPr>
+          <w:rFonts w:ascii="Times New Roman" w:hAnsi="Times New Roman" w:cs="Times New Roman"/>
+          <w:sz w:val="24"/>
+          <w:szCs w:val="24"/>
+        </w:rPr>
+        <w:t xml:space="preserve"> .</w:t>
+      </w:r>
+      <w:proofErr w:type="gramEnd"/>
+    </w:p>
+    <w:p>
+      <w:pPr>
+        <w:rPr>
+          <w:rFonts w:ascii="Times New Roman" w:hAnsi="Times New Roman" w:cs="Times New Roman"/>
+          <w:sz w:val="24"/>
+          <w:szCs w:val="24"/>
+        </w:rPr>
+      </w:pPr>
+      <w:r>
+        <w:rPr>
+          <w:rFonts w:ascii="Times New Roman" w:hAnsi="Times New Roman" w:cs="Times New Roman"/>
+          <w:sz w:val="24"/>
+          <w:szCs w:val="24"/>
+        </w:rPr>
+        <w:t xml:space="preserve">N queens over </w:t>
+      </w:r>
+      <w:r>
+        <w:rPr>
+          <w:rFonts w:ascii="Times New Roman" w:hAnsi="Times New Roman" w:cs="Times New Roman"/>
+          <w:sz w:val="24"/>
+          <w:szCs w:val="24"/>
+        </w:rPr>
+        <w:sym w:font="Wingdings" w:char="F04A"/>
+      </w:r>
+    </w:p>
+    <w:p>
+      <w:pPr>
+        <w:rPr>
+          <w:rFonts w:ascii="Times New Roman" w:hAnsi="Times New Roman" w:cs="Times New Roman"/>
+          <w:b/>
+          <w:sz w:val="36"/>
+          <w:szCs w:val="36"/>
+        </w:rPr>
+      </w:pPr>
+      <w:r>
+        <w:rPr>
+          <w:rFonts w:ascii="Times New Roman" w:hAnsi="Times New Roman" w:cs="Times New Roman"/>
+          <w:b/>
+          <w:sz w:val="36"/>
+          <w:szCs w:val="36"/>
+        </w:rPr>
+        <w:t xml:space="preserve">55. </w:t>
+      </w:r>
+      <w:proofErr w:type="spellStart"/>
+      <w:r>
+        <w:rPr>
+          <w:rFonts w:ascii="Times New Roman" w:hAnsi="Times New Roman" w:cs="Times New Roman"/>
+          <w:b/>
+          <w:sz w:val="36"/>
+          <w:szCs w:val="36"/>
+        </w:rPr>
+        <w:t>Leetcode</w:t>
+      </w:r>
+      <w:proofErr w:type="spellEnd"/>
+      <w:r>
+        <w:rPr>
+          <w:rFonts w:ascii="Times New Roman" w:hAnsi="Times New Roman" w:cs="Times New Roman"/>
+          <w:b/>
+          <w:sz w:val="36"/>
+          <w:szCs w:val="36"/>
+        </w:rPr>
+        <w:t xml:space="preserve"> Q 111 (Minimum depth of Binary </w:t>
+      </w:r>
+      <w:proofErr w:type="gramStart"/>
+      <w:r>
+        <w:rPr>
+          <w:rFonts w:ascii="Times New Roman" w:hAnsi="Times New Roman" w:cs="Times New Roman"/>
+          <w:b/>
+          <w:sz w:val="36"/>
+          <w:szCs w:val="36"/>
+        </w:rPr>
+        <w:t xml:space="preserve">tree </w:t>
+      </w:r>
+      <w:r>
+        <w:rPr>
+          <w:rFonts w:ascii="Times New Roman" w:hAnsi="Times New Roman" w:cs="Times New Roman"/>
+          <w:b/>
+          <w:sz w:val="36"/>
+          <w:szCs w:val="36"/>
+        </w:rPr>
+        <w:t>)</w:t>
+      </w:r>
+      <w:proofErr w:type="gramEnd"/>
+      <w:r>
+        <w:rPr>
+          <w:rFonts w:ascii="Times New Roman" w:hAnsi="Times New Roman" w:cs="Times New Roman"/>
+          <w:b/>
+          <w:sz w:val="36"/>
+          <w:szCs w:val="36"/>
+        </w:rPr>
+        <w:t xml:space="preserve"> </w:t>
+      </w:r>
+      <w:r>
+        <w:rPr>
+          <w:rFonts w:ascii="Times New Roman" w:hAnsi="Times New Roman" w:cs="Times New Roman"/>
+          <w:b/>
+          <w:sz w:val="36"/>
+          <w:szCs w:val="36"/>
+        </w:rPr>
+        <w:t xml:space="preserve"> Easy  </w:t>
+      </w:r>
+    </w:p>
+    <w:p>
+      <w:pPr>
+        <w:rPr>
+          <w:rFonts w:ascii="Times New Roman" w:hAnsi="Times New Roman" w:cs="Times New Roman"/>
+          <w:b/>
+          <w:sz w:val="32"/>
+          <w:szCs w:val="32"/>
+        </w:rPr>
+      </w:pPr>
+      <w:r>
+        <w:rPr>
+          <w:rFonts w:ascii="Times New Roman" w:hAnsi="Times New Roman" w:cs="Times New Roman"/>
+          <w:b/>
+          <w:sz w:val="32"/>
+          <w:szCs w:val="32"/>
+        </w:rPr>
+        <w:t xml:space="preserve">   </w:t>
+      </w:r>
+      <w:r>
+        <w:rPr>
+          <w:rFonts w:ascii="Times New Roman" w:hAnsi="Times New Roman" w:cs="Times New Roman"/>
+          <w:b/>
+          <w:sz w:val="32"/>
+          <w:szCs w:val="32"/>
+        </w:rPr>
+        <w:t xml:space="preserve">Brute </w:t>
+      </w:r>
+      <w:proofErr w:type="gramStart"/>
+      <w:r>
+        <w:rPr>
+          <w:rFonts w:ascii="Times New Roman" w:hAnsi="Times New Roman" w:cs="Times New Roman"/>
+          <w:b/>
+          <w:sz w:val="32"/>
+          <w:szCs w:val="32"/>
+        </w:rPr>
+        <w:t>force :</w:t>
+      </w:r>
+      <w:proofErr w:type="gramEnd"/>
+      <w:r>
+        <w:rPr>
+          <w:rFonts w:ascii="Times New Roman" w:hAnsi="Times New Roman" w:cs="Times New Roman"/>
+          <w:b/>
+          <w:sz w:val="32"/>
+          <w:szCs w:val="32"/>
+        </w:rPr>
+        <w:t xml:space="preserve"> 53 % </w:t>
+      </w:r>
+    </w:p>
+    <w:p>
+      <w:pPr>
+        <w:rPr>
+          <w:rFonts w:ascii="Times New Roman" w:hAnsi="Times New Roman" w:cs="Times New Roman"/>
+          <w:b/>
+          <w:sz w:val="32"/>
+          <w:szCs w:val="32"/>
+        </w:rPr>
+      </w:pPr>
+      <w:r>
+        <w:rPr>
+          <w:rFonts w:ascii="Times New Roman" w:hAnsi="Times New Roman" w:cs="Times New Roman"/>
+          <w:b/>
+          <w:sz w:val="32"/>
+          <w:szCs w:val="32"/>
+        </w:rPr>
+        <w:t xml:space="preserve">// using DFS  </w:t>
+      </w:r>
+    </w:p>
+    <w:p>
+      <w:pPr>
+        <w:rPr>
+          <w:rFonts w:ascii="Times New Roman" w:hAnsi="Times New Roman" w:cs="Times New Roman"/>
+        </w:rPr>
+      </w:pPr>
+      <w:r>
+        <w:rPr>
+          <w:rFonts w:ascii="Times New Roman" w:hAnsi="Times New Roman" w:cs="Times New Roman"/>
+          <w:b/>
+          <w:sz w:val="40"/>
+          <w:szCs w:val="40"/>
+        </w:rPr>
+        <w:t xml:space="preserve"> </w:t>
+      </w:r>
+      <w:proofErr w:type="gramStart"/>
+      <w:r>
+        <w:rPr>
+          <w:rFonts w:ascii="Times New Roman" w:hAnsi="Times New Roman" w:cs="Times New Roman"/>
+        </w:rPr>
+        <w:t>public</w:t>
+      </w:r>
+      <w:proofErr w:type="gramEnd"/>
+      <w:r>
+        <w:rPr>
+          <w:rFonts w:ascii="Times New Roman" w:hAnsi="Times New Roman" w:cs="Times New Roman"/>
+        </w:rPr>
+        <w:t xml:space="preserve"> </w:t>
+      </w:r>
+      <w:proofErr w:type="spellStart"/>
+      <w:r>
+        <w:rPr>
+          <w:rFonts w:ascii="Times New Roman" w:hAnsi="Times New Roman" w:cs="Times New Roman"/>
+        </w:rPr>
+        <w:t>int</w:t>
+      </w:r>
+      <w:proofErr w:type="spellEnd"/>
+      <w:r>
+        <w:rPr>
+          <w:rFonts w:ascii="Times New Roman" w:hAnsi="Times New Roman" w:cs="Times New Roman"/>
+        </w:rPr>
+        <w:t xml:space="preserve"> </w:t>
+      </w:r>
+      <w:proofErr w:type="spellStart"/>
+      <w:r>
+        <w:rPr>
+          <w:rFonts w:ascii="Times New Roman" w:hAnsi="Times New Roman" w:cs="Times New Roman"/>
+        </w:rPr>
+        <w:t>minDepth</w:t>
+      </w:r>
+      <w:proofErr w:type="spellEnd"/>
+      <w:r>
+        <w:rPr>
+          <w:rFonts w:ascii="Times New Roman" w:hAnsi="Times New Roman" w:cs="Times New Roman"/>
+        </w:rPr>
+        <w:t>(</w:t>
+      </w:r>
+      <w:proofErr w:type="spellStart"/>
+      <w:r>
+        <w:rPr>
+          <w:rFonts w:ascii="Times New Roman" w:hAnsi="Times New Roman" w:cs="Times New Roman"/>
+        </w:rPr>
+        <w:t>TreeNode</w:t>
+      </w:r>
+      <w:proofErr w:type="spellEnd"/>
+      <w:r>
+        <w:rPr>
+          <w:rFonts w:ascii="Times New Roman" w:hAnsi="Times New Roman" w:cs="Times New Roman"/>
+        </w:rPr>
+        <w:t xml:space="preserve"> root) {</w:t>
+      </w:r>
+    </w:p>
+    <w:p>
+      <w:pPr>
+        <w:rPr>
+          <w:rFonts w:ascii="Times New Roman" w:hAnsi="Times New Roman" w:cs="Times New Roman"/>
+        </w:rPr>
+      </w:pPr>
+      <w:r>
+        <w:rPr>
+          <w:rFonts w:ascii="Times New Roman" w:hAnsi="Times New Roman" w:cs="Times New Roman"/>
+        </w:rPr>
+        <w:t xml:space="preserve">        </w:t>
+      </w:r>
+    </w:p>
+    <w:p>
+      <w:pPr>
+        <w:rPr>
+          <w:rFonts w:ascii="Times New Roman" w:hAnsi="Times New Roman" w:cs="Times New Roman"/>
+        </w:rPr>
+      </w:pPr>
+      <w:r>
+        <w:rPr>
+          <w:rFonts w:ascii="Times New Roman" w:hAnsi="Times New Roman" w:cs="Times New Roman"/>
+        </w:rPr>
+        <w:t xml:space="preserve">       </w:t>
+      </w:r>
+      <w:proofErr w:type="gramStart"/>
+      <w:r>
+        <w:rPr>
+          <w:rFonts w:ascii="Times New Roman" w:hAnsi="Times New Roman" w:cs="Times New Roman"/>
+        </w:rPr>
+        <w:t>if</w:t>
+      </w:r>
+      <w:proofErr w:type="gramEnd"/>
+      <w:r>
+        <w:rPr>
+          <w:rFonts w:ascii="Times New Roman" w:hAnsi="Times New Roman" w:cs="Times New Roman"/>
+        </w:rPr>
+        <w:t xml:space="preserve"> (root == null)   return 0; </w:t>
+      </w:r>
+    </w:p>
+    <w:p>
+      <w:pPr>
+        <w:rPr>
+          <w:rFonts w:ascii="Times New Roman" w:hAnsi="Times New Roman" w:cs="Times New Roman"/>
+        </w:rPr>
+      </w:pPr>
+      <w:r>
+        <w:rPr>
+          <w:rFonts w:ascii="Times New Roman" w:hAnsi="Times New Roman" w:cs="Times New Roman"/>
+        </w:rPr>
+        <w:t xml:space="preserve">     </w:t>
+      </w:r>
+      <w:proofErr w:type="spellStart"/>
+      <w:proofErr w:type="gramStart"/>
+      <w:r>
+        <w:rPr>
+          <w:rFonts w:ascii="Times New Roman" w:hAnsi="Times New Roman" w:cs="Times New Roman"/>
+        </w:rPr>
+        <w:t>int</w:t>
+      </w:r>
+      <w:proofErr w:type="spellEnd"/>
+      <w:proofErr w:type="gramEnd"/>
+      <w:r>
+        <w:rPr>
+          <w:rFonts w:ascii="Times New Roman" w:hAnsi="Times New Roman" w:cs="Times New Roman"/>
+        </w:rPr>
+        <w:t xml:space="preserve"> left = </w:t>
+      </w:r>
+      <w:proofErr w:type="spellStart"/>
+      <w:r>
+        <w:rPr>
+          <w:rFonts w:ascii="Times New Roman" w:hAnsi="Times New Roman" w:cs="Times New Roman"/>
+        </w:rPr>
+        <w:t>minDepth</w:t>
+      </w:r>
+      <w:proofErr w:type="spellEnd"/>
+      <w:r>
+        <w:rPr>
+          <w:rFonts w:ascii="Times New Roman" w:hAnsi="Times New Roman" w:cs="Times New Roman"/>
+        </w:rPr>
+        <w:t>(</w:t>
+      </w:r>
+      <w:proofErr w:type="spellStart"/>
+      <w:r>
+        <w:rPr>
+          <w:rFonts w:ascii="Times New Roman" w:hAnsi="Times New Roman" w:cs="Times New Roman"/>
+        </w:rPr>
+        <w:t>root.left</w:t>
+      </w:r>
+      <w:proofErr w:type="spellEnd"/>
+      <w:r>
+        <w:rPr>
+          <w:rFonts w:ascii="Times New Roman" w:hAnsi="Times New Roman" w:cs="Times New Roman"/>
+        </w:rPr>
+        <w:t>) ;</w:t>
+      </w:r>
+    </w:p>
+    <w:p>
+      <w:pPr>
+        <w:rPr>
+          <w:rFonts w:ascii="Times New Roman" w:hAnsi="Times New Roman" w:cs="Times New Roman"/>
+        </w:rPr>
+      </w:pPr>
+      <w:r>
+        <w:rPr>
+          <w:rFonts w:ascii="Times New Roman" w:hAnsi="Times New Roman" w:cs="Times New Roman"/>
+        </w:rPr>
+        <w:t xml:space="preserve">    </w:t>
+      </w:r>
+      <w:r>
+        <w:rPr>
+          <w:rFonts w:ascii="Times New Roman" w:hAnsi="Times New Roman" w:cs="Times New Roman"/>
+        </w:rPr>
+        <w:t xml:space="preserve"> </w:t>
+      </w:r>
+      <w:proofErr w:type="spellStart"/>
+      <w:proofErr w:type="gramStart"/>
+      <w:r>
+        <w:rPr>
+          <w:rFonts w:ascii="Times New Roman" w:hAnsi="Times New Roman" w:cs="Times New Roman"/>
+        </w:rPr>
+        <w:t>int</w:t>
+      </w:r>
+      <w:proofErr w:type="spellEnd"/>
+      <w:proofErr w:type="gramEnd"/>
+      <w:r>
+        <w:rPr>
+          <w:rFonts w:ascii="Times New Roman" w:hAnsi="Times New Roman" w:cs="Times New Roman"/>
+        </w:rPr>
+        <w:t xml:space="preserve"> right = </w:t>
+      </w:r>
+      <w:proofErr w:type="spellStart"/>
+      <w:r>
+        <w:rPr>
+          <w:rFonts w:ascii="Times New Roman" w:hAnsi="Times New Roman" w:cs="Times New Roman"/>
+        </w:rPr>
+        <w:t>minDepth</w:t>
+      </w:r>
+      <w:proofErr w:type="spellEnd"/>
+      <w:r>
+        <w:rPr>
+          <w:rFonts w:ascii="Times New Roman" w:hAnsi="Times New Roman" w:cs="Times New Roman"/>
+        </w:rPr>
+        <w:t>(</w:t>
+      </w:r>
+      <w:proofErr w:type="spellStart"/>
+      <w:r>
+        <w:rPr>
+          <w:rFonts w:ascii="Times New Roman" w:hAnsi="Times New Roman" w:cs="Times New Roman"/>
+        </w:rPr>
+        <w:t>root.right</w:t>
+      </w:r>
+      <w:proofErr w:type="spellEnd"/>
+      <w:r>
+        <w:rPr>
+          <w:rFonts w:ascii="Times New Roman" w:hAnsi="Times New Roman" w:cs="Times New Roman"/>
+        </w:rPr>
+        <w:t>) ;</w:t>
+      </w:r>
+    </w:p>
+    <w:p>
+      <w:pPr>
+        <w:rPr>
+          <w:rFonts w:ascii="Times New Roman" w:hAnsi="Times New Roman" w:cs="Times New Roman"/>
+        </w:rPr>
+      </w:pPr>
+      <w:r>
+        <w:rPr>
+          <w:rFonts w:ascii="Times New Roman" w:hAnsi="Times New Roman" w:cs="Times New Roman"/>
+        </w:rPr>
+        <w:t xml:space="preserve">   </w:t>
+      </w:r>
+      <w:r>
+        <w:rPr>
+          <w:rFonts w:ascii="Times New Roman" w:hAnsi="Times New Roman" w:cs="Times New Roman"/>
+        </w:rPr>
+        <w:t xml:space="preserve"> </w:t>
+      </w:r>
+      <w:proofErr w:type="gramStart"/>
+      <w:r>
+        <w:rPr>
+          <w:rFonts w:ascii="Times New Roman" w:hAnsi="Times New Roman" w:cs="Times New Roman"/>
+        </w:rPr>
+        <w:t>return</w:t>
+      </w:r>
+      <w:proofErr w:type="gramEnd"/>
+      <w:r>
+        <w:rPr>
+          <w:rFonts w:ascii="Times New Roman" w:hAnsi="Times New Roman" w:cs="Times New Roman"/>
+        </w:rPr>
+        <w:t xml:space="preserve"> (left ==0 || right == 0) ? </w:t>
+      </w:r>
+      <w:proofErr w:type="gramStart"/>
+      <w:r>
+        <w:rPr>
+          <w:rFonts w:ascii="Times New Roman" w:hAnsi="Times New Roman" w:cs="Times New Roman"/>
+        </w:rPr>
+        <w:t>left</w:t>
+      </w:r>
+      <w:proofErr w:type="gramEnd"/>
+      <w:r>
+        <w:rPr>
+          <w:rFonts w:ascii="Times New Roman" w:hAnsi="Times New Roman" w:cs="Times New Roman"/>
+        </w:rPr>
+        <w:t xml:space="preserve"> + right + 1 : </w:t>
+      </w:r>
+      <w:proofErr w:type="spellStart"/>
+      <w:r>
+        <w:rPr>
+          <w:rFonts w:ascii="Times New Roman" w:hAnsi="Times New Roman" w:cs="Times New Roman"/>
+        </w:rPr>
+        <w:t>Math.min</w:t>
+      </w:r>
+      <w:proofErr w:type="spellEnd"/>
+      <w:r>
+        <w:rPr>
+          <w:rFonts w:ascii="Times New Roman" w:hAnsi="Times New Roman" w:cs="Times New Roman"/>
+        </w:rPr>
+        <w:t>(</w:t>
+      </w:r>
+      <w:proofErr w:type="spellStart"/>
+      <w:r>
+        <w:rPr>
+          <w:rFonts w:ascii="Times New Roman" w:hAnsi="Times New Roman" w:cs="Times New Roman"/>
+        </w:rPr>
+        <w:t>left,right</w:t>
+      </w:r>
+      <w:proofErr w:type="spellEnd"/>
+      <w:r>
+        <w:rPr>
+          <w:rFonts w:ascii="Times New Roman" w:hAnsi="Times New Roman" w:cs="Times New Roman"/>
+        </w:rPr>
+        <w:t xml:space="preserve">) + 1 ; </w:t>
+      </w:r>
+    </w:p>
+    <w:p>
+      <w:pPr>
+        <w:rPr>
+          <w:rFonts w:ascii="Times New Roman" w:hAnsi="Times New Roman" w:cs="Times New Roman"/>
+        </w:rPr>
+      </w:pPr>
+      <w:r>
+        <w:rPr>
+          <w:rFonts w:ascii="Times New Roman" w:hAnsi="Times New Roman" w:cs="Times New Roman"/>
+        </w:rPr>
+        <w:t xml:space="preserve">     </w:t>
+      </w:r>
+    </w:p>
+    <w:p>
+      <w:pPr>
+        <w:rPr>
+          <w:rFonts w:ascii="Times New Roman" w:hAnsi="Times New Roman" w:cs="Times New Roman"/>
+          <w:b/>
+        </w:rPr>
+      </w:pPr>
+      <w:proofErr w:type="spellStart"/>
+      <w:proofErr w:type="gramStart"/>
+      <w:r>
+        <w:rPr>
+          <w:rFonts w:ascii="Times New Roman" w:hAnsi="Times New Roman" w:cs="Times New Roman"/>
+          <w:b/>
+        </w:rPr>
+        <w:lastRenderedPageBreak/>
+        <w:t>Explanantion</w:t>
+      </w:r>
+      <w:proofErr w:type="spellEnd"/>
+      <w:r>
+        <w:rPr>
+          <w:rFonts w:ascii="Times New Roman" w:hAnsi="Times New Roman" w:cs="Times New Roman"/>
+          <w:b/>
+        </w:rPr>
+        <w:t xml:space="preserve"> :</w:t>
+      </w:r>
+      <w:proofErr w:type="gramEnd"/>
+      <w:r>
+        <w:rPr>
+          <w:rFonts w:ascii="Times New Roman" w:hAnsi="Times New Roman" w:cs="Times New Roman"/>
+          <w:b/>
+        </w:rPr>
+        <w:t xml:space="preserve"> </w:t>
+      </w:r>
+    </w:p>
+    <w:p>
+      <w:pPr>
+        <w:rPr>
+          <w:rFonts w:ascii="Times New Roman" w:hAnsi="Times New Roman" w:cs="Times New Roman"/>
+        </w:rPr>
+      </w:pPr>
+      <w:r>
+        <w:rPr>
+          <w:rFonts w:ascii="Times New Roman" w:hAnsi="Times New Roman" w:cs="Times New Roman"/>
+        </w:rPr>
+        <w:t xml:space="preserve">   // last step is tricky and logical </w:t>
+      </w:r>
+    </w:p>
+    <w:p>
+      <w:pPr>
+        <w:rPr>
+          <w:rFonts w:ascii="Times New Roman" w:hAnsi="Times New Roman" w:cs="Times New Roman"/>
+        </w:rPr>
+      </w:pPr>
+      <w:r>
+        <w:rPr>
+          <w:rFonts w:ascii="Times New Roman" w:hAnsi="Times New Roman" w:cs="Times New Roman"/>
+        </w:rPr>
+        <w:t xml:space="preserve">        // if any of the left or right is 0, we can't take minimum </w:t>
+      </w:r>
+      <w:proofErr w:type="spellStart"/>
+      <w:r>
+        <w:rPr>
+          <w:rFonts w:ascii="Times New Roman" w:hAnsi="Times New Roman" w:cs="Times New Roman"/>
+        </w:rPr>
+        <w:t>beacuse</w:t>
+      </w:r>
+      <w:proofErr w:type="spellEnd"/>
+      <w:r>
+        <w:rPr>
+          <w:rFonts w:ascii="Times New Roman" w:hAnsi="Times New Roman" w:cs="Times New Roman"/>
+        </w:rPr>
+        <w:t xml:space="preserve"> 0 will return </w:t>
+      </w:r>
+      <w:proofErr w:type="spellStart"/>
+      <w:r>
+        <w:rPr>
+          <w:rFonts w:ascii="Times New Roman" w:hAnsi="Times New Roman" w:cs="Times New Roman"/>
+        </w:rPr>
+        <w:t>everytime</w:t>
+      </w:r>
+      <w:proofErr w:type="spellEnd"/>
+      <w:r>
+        <w:rPr>
+          <w:rFonts w:ascii="Times New Roman" w:hAnsi="Times New Roman" w:cs="Times New Roman"/>
+        </w:rPr>
+        <w:t xml:space="preserve"> from the minimum and 1 will return </w:t>
+      </w:r>
+    </w:p>
+    <w:p>
+      <w:pPr>
+        <w:rPr>
+          <w:rFonts w:ascii="Times New Roman" w:hAnsi="Times New Roman" w:cs="Times New Roman"/>
+        </w:rPr>
+      </w:pPr>
+      <w:r>
+        <w:rPr>
+          <w:rFonts w:ascii="Times New Roman" w:hAnsi="Times New Roman" w:cs="Times New Roman"/>
+        </w:rPr>
+        <w:t xml:space="preserve">        // that will be wrong, so we have two make two cases, if any of the left or right is  , we say left + right + 1 and second case if not, then take min (</w:t>
+      </w:r>
+      <w:proofErr w:type="spellStart"/>
+      <w:r>
+        <w:rPr>
+          <w:rFonts w:ascii="Times New Roman" w:hAnsi="Times New Roman" w:cs="Times New Roman"/>
+        </w:rPr>
+        <w:t>left,right</w:t>
+      </w:r>
+      <w:proofErr w:type="spellEnd"/>
+      <w:r>
+        <w:rPr>
+          <w:rFonts w:ascii="Times New Roman" w:hAnsi="Times New Roman" w:cs="Times New Roman"/>
+        </w:rPr>
+        <w:t>) then add 1</w:t>
+      </w:r>
+    </w:p>
+    <w:p>
+      <w:pPr>
+        <w:rPr>
+          <w:rFonts w:ascii="Times New Roman" w:hAnsi="Times New Roman" w:cs="Times New Roman"/>
+          <w:b/>
+          <w:sz w:val="44"/>
+          <w:szCs w:val="44"/>
+        </w:rPr>
+      </w:pPr>
+      <w:r>
+        <w:rPr>
+          <w:rFonts w:ascii="Times New Roman" w:hAnsi="Times New Roman" w:cs="Times New Roman"/>
+          <w:b/>
+          <w:sz w:val="44"/>
+          <w:szCs w:val="44"/>
+        </w:rPr>
+        <w:t xml:space="preserve">Drawback </w:t>
+      </w:r>
+    </w:p>
+    <w:p>
+      <w:pPr>
+        <w:rPr>
+          <w:rFonts w:ascii="Times New Roman" w:hAnsi="Times New Roman" w:cs="Times New Roman"/>
+          <w:sz w:val="32"/>
+          <w:szCs w:val="32"/>
+        </w:rPr>
+      </w:pPr>
+      <w:proofErr w:type="gramStart"/>
+      <w:r>
+        <w:rPr>
+          <w:rFonts w:ascii="Times New Roman" w:hAnsi="Times New Roman" w:cs="Times New Roman"/>
+          <w:sz w:val="32"/>
+          <w:szCs w:val="32"/>
+        </w:rPr>
+        <w:t>of</w:t>
+      </w:r>
+      <w:proofErr w:type="gramEnd"/>
+      <w:r>
+        <w:rPr>
+          <w:rFonts w:ascii="Times New Roman" w:hAnsi="Times New Roman" w:cs="Times New Roman"/>
+          <w:sz w:val="32"/>
+          <w:szCs w:val="32"/>
+        </w:rPr>
+        <w:t xml:space="preserve"> this approach is that we have to traverse all the nodes, of the binary tree, </w:t>
+      </w:r>
+    </w:p>
+    <w:p>
+      <w:pPr>
+        <w:rPr>
+          <w:rFonts w:ascii="Times New Roman" w:hAnsi="Times New Roman" w:cs="Times New Roman"/>
+          <w:sz w:val="32"/>
+          <w:szCs w:val="32"/>
+        </w:rPr>
+      </w:pPr>
+      <w:r>
+        <w:rPr>
+          <w:rFonts w:ascii="Times New Roman" w:hAnsi="Times New Roman" w:cs="Times New Roman"/>
+          <w:sz w:val="32"/>
+          <w:szCs w:val="32"/>
+        </w:rPr>
+        <w:t xml:space="preserve">To find the min depth can we do something better, </w:t>
+      </w:r>
+    </w:p>
+    <w:p>
+      <w:pPr>
+        <w:rPr>
+          <w:rFonts w:ascii="Times New Roman" w:hAnsi="Times New Roman" w:cs="Times New Roman"/>
+          <w:b/>
+          <w:sz w:val="32"/>
+          <w:szCs w:val="32"/>
+        </w:rPr>
+      </w:pPr>
+      <w:r>
+        <w:rPr>
+          <w:rFonts w:ascii="Times New Roman" w:hAnsi="Times New Roman" w:cs="Times New Roman"/>
+          <w:b/>
+          <w:sz w:val="32"/>
+          <w:szCs w:val="32"/>
+        </w:rPr>
+        <w:t xml:space="preserve">Yes </w:t>
+      </w:r>
+    </w:p>
+    <w:p>
+      <w:pPr>
+        <w:rPr>
+          <w:rFonts w:ascii="Times New Roman" w:hAnsi="Times New Roman" w:cs="Times New Roman"/>
+          <w:b/>
+          <w:sz w:val="32"/>
+          <w:szCs w:val="32"/>
+        </w:rPr>
+      </w:pPr>
+      <w:r>
+        <w:rPr>
+          <w:rFonts w:ascii="Times New Roman" w:hAnsi="Times New Roman" w:cs="Times New Roman"/>
+          <w:b/>
+          <w:sz w:val="32"/>
+          <w:szCs w:val="32"/>
+        </w:rPr>
+        <w:t xml:space="preserve">// Better </w:t>
+      </w:r>
+      <w:proofErr w:type="gramStart"/>
+      <w:r>
+        <w:rPr>
+          <w:rFonts w:ascii="Times New Roman" w:hAnsi="Times New Roman" w:cs="Times New Roman"/>
+          <w:b/>
+          <w:sz w:val="32"/>
+          <w:szCs w:val="32"/>
+        </w:rPr>
+        <w:t>solution :</w:t>
+      </w:r>
+      <w:proofErr w:type="gramEnd"/>
+      <w:r>
+        <w:rPr>
+          <w:rFonts w:ascii="Times New Roman" w:hAnsi="Times New Roman" w:cs="Times New Roman"/>
+          <w:b/>
+          <w:sz w:val="32"/>
+          <w:szCs w:val="32"/>
+        </w:rPr>
+        <w:t xml:space="preserve"> </w:t>
+      </w:r>
+    </w:p>
+    <w:p>
+      <w:pPr>
+        <w:rPr>
+          <w:rFonts w:ascii="Times New Roman" w:hAnsi="Times New Roman" w:cs="Times New Roman"/>
+          <w:b/>
+          <w:sz w:val="32"/>
+          <w:szCs w:val="32"/>
+        </w:rPr>
+      </w:pPr>
+      <w:r>
+        <w:rPr>
+          <w:rFonts w:ascii="Times New Roman" w:hAnsi="Times New Roman" w:cs="Times New Roman"/>
+          <w:b/>
+          <w:sz w:val="32"/>
+          <w:szCs w:val="32"/>
+        </w:rPr>
+        <w:t xml:space="preserve">Link </w:t>
+      </w:r>
+    </w:p>
+    <w:p>
+      <w:pPr>
+        <w:rPr>
+          <w:rFonts w:ascii="Times New Roman" w:hAnsi="Times New Roman" w:cs="Times New Roman"/>
+          <w:sz w:val="28"/>
+          <w:szCs w:val="28"/>
+        </w:rPr>
+      </w:pPr>
+      <w:r>
+        <w:rPr>
+          <w:rFonts w:ascii="Times New Roman" w:hAnsi="Times New Roman" w:cs="Times New Roman"/>
+          <w:sz w:val="28"/>
+          <w:szCs w:val="28"/>
+        </w:rPr>
+        <w:t>https://leetcode.com/problems/minimum-depth-of-binary-tree/discuss/905414/C%2B%2BJavaPython-BFS-DFS-Clean-and-Concise-</w:t>
+      </w:r>
+      <w:proofErr w:type="gramStart"/>
+      <w:r>
+        <w:rPr>
+          <w:rFonts w:ascii="Times New Roman" w:hAnsi="Times New Roman" w:cs="Times New Roman"/>
+          <w:sz w:val="28"/>
+          <w:szCs w:val="28"/>
+        </w:rPr>
+        <w:t>O(</w:t>
+      </w:r>
+      <w:proofErr w:type="gramEnd"/>
+      <w:r>
+        <w:rPr>
+          <w:rFonts w:ascii="Times New Roman" w:hAnsi="Times New Roman" w:cs="Times New Roman"/>
+          <w:sz w:val="28"/>
+          <w:szCs w:val="28"/>
+        </w:rPr>
+        <w:t>N)</w:t>
+      </w:r>
+    </w:p>
+    <w:p>
+      <w:pPr>
+        <w:rPr>
+          <w:rFonts w:ascii="Times New Roman" w:hAnsi="Times New Roman" w:cs="Times New Roman"/>
+          <w:sz w:val="28"/>
+          <w:szCs w:val="28"/>
+        </w:rPr>
+      </w:pPr>
+      <w:r>
+        <w:rPr>
+          <w:rFonts w:ascii="Times New Roman" w:hAnsi="Times New Roman" w:cs="Times New Roman"/>
+          <w:sz w:val="28"/>
+          <w:szCs w:val="28"/>
+        </w:rPr>
+        <w:t xml:space="preserve">In </w:t>
+      </w:r>
+      <w:proofErr w:type="gramStart"/>
+      <w:r>
+        <w:rPr>
+          <w:rFonts w:ascii="Times New Roman" w:hAnsi="Times New Roman" w:cs="Times New Roman"/>
+          <w:sz w:val="28"/>
+          <w:szCs w:val="28"/>
+        </w:rPr>
+        <w:t>O(</w:t>
+      </w:r>
+      <w:proofErr w:type="gramEnd"/>
+      <w:r>
+        <w:rPr>
+          <w:rFonts w:ascii="Times New Roman" w:hAnsi="Times New Roman" w:cs="Times New Roman"/>
+          <w:sz w:val="28"/>
+          <w:szCs w:val="28"/>
+        </w:rPr>
+        <w:t>n)</w:t>
+      </w:r>
+    </w:p>
+    <w:p>
+      <w:pPr>
+        <w:rPr>
+          <w:rFonts w:ascii="Times New Roman" w:hAnsi="Times New Roman" w:cs="Times New Roman"/>
+          <w:b/>
+          <w:sz w:val="32"/>
+          <w:szCs w:val="32"/>
+        </w:rPr>
+      </w:pPr>
+      <w:r>
+        <w:rPr>
+          <w:rFonts w:ascii="Times New Roman" w:hAnsi="Times New Roman" w:cs="Times New Roman"/>
+          <w:b/>
+          <w:sz w:val="32"/>
+          <w:szCs w:val="32"/>
+        </w:rPr>
+        <w:t>Using BFS</w:t>
+      </w:r>
+      <w:r>
+        <w:rPr>
+          <w:rFonts w:ascii="Times New Roman" w:hAnsi="Times New Roman" w:cs="Times New Roman"/>
+          <w:b/>
+          <w:sz w:val="32"/>
+          <w:szCs w:val="32"/>
+        </w:rPr>
+        <w:t xml:space="preserve">, </w:t>
+      </w:r>
+      <w:r>
+        <w:rPr>
+          <w:rFonts w:ascii="Times New Roman" w:hAnsi="Times New Roman" w:cs="Times New Roman"/>
+          <w:b/>
+          <w:sz w:val="32"/>
+          <w:szCs w:val="32"/>
+        </w:rPr>
+        <w:t xml:space="preserve"> </w:t>
+      </w:r>
+    </w:p>
+    <w:p>
+      <w:pPr>
+        <w:rPr>
+          <w:rFonts w:ascii="Segoe UI" w:hAnsi="Segoe UI" w:cs="Segoe UI"/>
+          <w:color w:val="424242"/>
+          <w:shd w:val="clear" w:color="auto" w:fill="FFFFFF"/>
+        </w:rPr>
+      </w:pPr>
+      <w:r>
+        <w:rPr>
+          <w:rFonts w:ascii="Times New Roman" w:hAnsi="Times New Roman" w:cs="Times New Roman"/>
+        </w:rPr>
+        <w:t xml:space="preserve"> </w:t>
+      </w:r>
+      <w:r>
+        <w:rPr>
+          <w:rFonts w:ascii="Segoe UI" w:hAnsi="Segoe UI" w:cs="Segoe UI"/>
+          <w:color w:val="424242"/>
+          <w:shd w:val="clear" w:color="auto" w:fill="FFFFFF"/>
+        </w:rPr>
+        <w:t> We iterate the tree level by level, and the first leaf we reach corresponds to the minimum depth. As a result, we do not need to iterate all nodes.</w:t>
+      </w:r>
+    </w:p>
+    <w:p>
+      <w:pPr>
+        <w:rPr>
+          <w:rFonts w:ascii="Times New Roman" w:hAnsi="Times New Roman" w:cs="Times New Roman"/>
+        </w:rPr>
+      </w:pPr>
       <w:bookmarkStart w:id="0" w:name="_GoBack"/>
       <w:bookmarkEnd w:id="0"/>
-      <w:proofErr w:type="gramEnd"/>
-    </w:p>
-    <w:p>
-      <w:pPr>
-        <w:rPr>
-          <w:rFonts w:ascii="Times New Roman" w:hAnsi="Times New Roman" w:cs="Times New Roman"/>
-          <w:b/>
-          <w:sz w:val="24"/>
-          <w:szCs w:val="24"/>
-        </w:rPr>
-      </w:pPr>
-      <w:proofErr w:type="gramStart"/>
-      <w:r>
-        <w:rPr>
-          <w:rFonts w:ascii="Times New Roman" w:hAnsi="Times New Roman" w:cs="Times New Roman"/>
-          <w:b/>
-          <w:sz w:val="24"/>
-          <w:szCs w:val="24"/>
-        </w:rPr>
-        <w:t xml:space="preserve">Optimized </w:t>
-      </w:r>
-      <w:r>
-        <w:rPr>
-          <w:rFonts w:ascii="Times New Roman" w:hAnsi="Times New Roman" w:cs="Times New Roman"/>
-          <w:b/>
-          <w:sz w:val="24"/>
-          <w:szCs w:val="24"/>
-        </w:rPr>
-        <w:t>:</w:t>
-      </w:r>
-      <w:proofErr w:type="gramEnd"/>
-      <w:r>
-        <w:rPr>
-          <w:rFonts w:ascii="Times New Roman" w:hAnsi="Times New Roman" w:cs="Times New Roman"/>
-          <w:b/>
-          <w:sz w:val="24"/>
-          <w:szCs w:val="24"/>
-        </w:rPr>
-        <w:t xml:space="preserve"> </w:t>
-      </w:r>
-    </w:p>
-    <w:p>
-      <w:pPr>
-        <w:rPr>
-          <w:rFonts w:ascii="Times New Roman" w:hAnsi="Times New Roman" w:cs="Times New Roman"/>
-          <w:b/>
-          <w:sz w:val="24"/>
-          <w:szCs w:val="24"/>
+    </w:p>
+    <w:p>
+      <w:pPr>
+        <w:rPr>
+          <w:rFonts w:ascii="Times New Roman" w:hAnsi="Times New Roman" w:cs="Times New Roman"/>
+        </w:rPr>
+      </w:pPr>
+    </w:p>
+    <w:p>
+      <w:pPr>
+        <w:rPr>
+          <w:rFonts w:ascii="Times New Roman" w:hAnsi="Times New Roman" w:cs="Times New Roman"/>
+          <w:b/>
+          <w:sz w:val="36"/>
+          <w:szCs w:val="36"/>
+        </w:rPr>
+      </w:pPr>
+      <w:r>
+        <w:rPr>
+          <w:rFonts w:ascii="Times New Roman" w:hAnsi="Times New Roman" w:cs="Times New Roman"/>
+          <w:b/>
+          <w:sz w:val="36"/>
+          <w:szCs w:val="36"/>
+        </w:rPr>
+        <w:t>56</w:t>
+      </w:r>
+      <w:r>
+        <w:rPr>
+          <w:rFonts w:ascii="Times New Roman" w:hAnsi="Times New Roman" w:cs="Times New Roman"/>
+          <w:b/>
+          <w:sz w:val="36"/>
+          <w:szCs w:val="36"/>
+        </w:rPr>
+        <w:t xml:space="preserve">. </w:t>
+      </w:r>
+      <w:proofErr w:type="spellStart"/>
+      <w:r>
+        <w:rPr>
+          <w:rFonts w:ascii="Times New Roman" w:hAnsi="Times New Roman" w:cs="Times New Roman"/>
+          <w:b/>
+          <w:sz w:val="36"/>
+          <w:szCs w:val="36"/>
+        </w:rPr>
+        <w:t>Leetcode</w:t>
+      </w:r>
+      <w:proofErr w:type="spellEnd"/>
+      <w:r>
+        <w:rPr>
+          <w:rFonts w:ascii="Times New Roman" w:hAnsi="Times New Roman" w:cs="Times New Roman"/>
+          <w:b/>
+          <w:sz w:val="36"/>
+          <w:szCs w:val="36"/>
+        </w:rPr>
+        <w:t xml:space="preserve"> Q 111 (Minimum depth of Binary </w:t>
+      </w:r>
+      <w:proofErr w:type="gramStart"/>
+      <w:r>
+        <w:rPr>
+          <w:rFonts w:ascii="Times New Roman" w:hAnsi="Times New Roman" w:cs="Times New Roman"/>
+          <w:b/>
+          <w:sz w:val="36"/>
+          <w:szCs w:val="36"/>
+        </w:rPr>
+        <w:t>tree )</w:t>
+      </w:r>
+      <w:proofErr w:type="gramEnd"/>
+      <w:r>
+        <w:rPr>
+          <w:rFonts w:ascii="Times New Roman" w:hAnsi="Times New Roman" w:cs="Times New Roman"/>
+          <w:b/>
+          <w:sz w:val="36"/>
+          <w:szCs w:val="36"/>
+        </w:rPr>
+        <w:t xml:space="preserve">  Easy  </w:t>
+      </w:r>
+    </w:p>
+    <w:p>
+      <w:pPr>
+        <w:rPr>
+          <w:rFonts w:ascii="Times New Roman" w:hAnsi="Times New Roman" w:cs="Times New Roman"/>
         </w:rPr>
       </w:pPr>
     </w:p>
@@ -16585,6 +18216,15 @@
           <w:szCs w:val="40"/>
         </w:rPr>
       </w:pPr>
+      <w:r>
+        <w:rPr>
+          <w:rFonts w:ascii="Times New Roman" w:hAnsi="Times New Roman" w:cs="Times New Roman"/>
+          <w:b/>
+          <w:sz w:val="40"/>
+          <w:szCs w:val="40"/>
+        </w:rPr>
+        <w:t xml:space="preserve">       </w:t>
+      </w:r>
     </w:p>
     <w:p/>
     <w:sectPr>
@@ -16756,6 +18396,7 @@
   <w:style w:type="paragraph" w:default="1" w:styleId="Normal">
     <w:name w:val="Normal"/>
     <w:qFormat/>
+    <w:rsid w:val="00D96643"/>
   </w:style>
   <w:style w:type="character" w:default="1" w:styleId="DefaultParagraphFont">
     <w:name w:val="Default Paragraph Font"/>
@@ -16946,6 +18587,7 @@
   <w:style w:type="paragraph" w:default="1" w:styleId="Normal">
     <w:name w:val="Normal"/>
     <w:qFormat/>
+    <w:rsid w:val="00D96643"/>
   </w:style>
   <w:style w:type="character" w:default="1" w:styleId="DefaultParagraphFont">
     <w:name w:val="Default Paragraph Font"/>

</xml_diff>

<commit_message>
count number of distinct substring
</commit_message>
<xml_diff>
--- a/Striver Sheet Leetcode and Geeks for Geeks.docx
+++ b/Striver Sheet Leetcode and Geeks for Geeks.docx
@@ -163,7 +163,7 @@
           <w:sz w:val="24"/>
           <w:szCs w:val="24"/>
         </w:rPr>
-        <w:t>gfg_curr_counter = 10</w:t>
+        <w:t>gfg_curr_counter = 11</w:t>
       </w:r>
       <w:r>
         <w:rPr>
@@ -181,7 +181,7 @@
           <w:sz w:val="24"/>
           <w:szCs w:val="24"/>
         </w:rPr>
-        <w:t xml:space="preserve"> // 30</w:t>
+        <w:t xml:space="preserve"> // 31</w:t>
       </w:r>
       <w:bookmarkStart w:id="0" w:name="_GoBack"/>
       <w:bookmarkEnd w:id="0"/>
@@ -223,16 +223,7 @@
           <w:sz w:val="24"/>
           <w:szCs w:val="24"/>
         </w:rPr>
-        <w:t xml:space="preserve"> =21</w:t>
-      </w:r>
-      <w:r>
-        <w:rPr>
-          <w:rFonts w:ascii="Times New Roman" w:hAnsi="Times New Roman" w:cs="Times New Roman"/>
-          <w:b/>
-          <w:sz w:val="24"/>
-          <w:szCs w:val="24"/>
-        </w:rPr>
-        <w:t xml:space="preserve"> </w:t>
+        <w:t xml:space="preserve"> =22</w:t>
       </w:r>
       <w:r>
         <w:rPr>

</xml_diff>